<commit_message>
did some more thingies
</commit_message>
<xml_diff>
--- a/EDA DELE CA2.docx
+++ b/EDA DELE CA2.docx
@@ -1,6 +1,6 @@
 
 <file path=word/document.xml><?xml version="1.0" encoding="utf-8"?>
-<w:document xmlns:wpc="http://schemas.microsoft.com/office/word/2010/wordprocessingCanvas" xmlns:cx="http://schemas.microsoft.com/office/drawing/2014/chartex" xmlns:cx1="http://schemas.microsoft.com/office/drawing/2015/9/8/chartex" xmlns:cx2="http://schemas.microsoft.com/office/drawing/2015/10/21/chartex" xmlns:cx3="http://schemas.microsoft.com/office/drawing/2016/5/9/chartex" xmlns:cx4="http://schemas.microsoft.com/office/drawing/2016/5/10/chartex" xmlns:cx5="http://schemas.microsoft.com/office/drawing/2016/5/11/chartex" xmlns:cx6="http://schemas.microsoft.com/office/drawing/2016/5/12/chartex" xmlns:cx7="http://schemas.microsoft.com/office/drawing/2016/5/13/chartex" xmlns:cx8="http://schemas.microsoft.com/office/drawing/2016/5/14/chartex" xmlns:mc="http://schemas.openxmlformats.org/markup-compatibility/2006" xmlns:aink="http://schemas.microsoft.com/office/drawing/2016/ink" xmlns:am3d="http://schemas.microsoft.com/office/drawing/2017/model3d" xmlns:o="urn:schemas-microsoft-com:office:office" xmlns:oel="http://schemas.microsoft.com/office/2019/extlst" xmlns:r="http://schemas.openxmlformats.org/officeDocument/2006/relationships" xmlns:m="http://schemas.openxmlformats.org/officeDocument/2006/math" xmlns:v="urn:schemas-microsoft-com:vml" xmlns:wp14="http://schemas.microsoft.com/office/word/2010/wordprocessingDrawing" xmlns:wp="http://schemas.openxmlformats.org/drawingml/2006/wordprocessingDrawing" xmlns:w10="urn:schemas-microsoft-com:office:word" xmlns:w="http://schemas.openxmlformats.org/wordprocessingml/2006/main" xmlns:w14="http://schemas.microsoft.com/office/word/2010/wordml" xmlns:w15="http://schemas.microsoft.com/office/word/2012/wordml" xmlns:w16cex="http://schemas.microsoft.com/office/word/2018/wordml/cex" xmlns:w16cid="http://schemas.microsoft.com/office/word/2016/wordml/cid" xmlns:w16="http://schemas.microsoft.com/office/word/2018/wordml" xmlns:w16du="http://schemas.microsoft.com/office/word/2023/wordml/word16du" xmlns:w16sdtdh="http://schemas.microsoft.com/office/word/2020/wordml/sdtdatahash" xmlns:w16se="http://schemas.microsoft.com/office/word/2015/wordml/symex" xmlns:wpg="http://schemas.microsoft.com/office/word/2010/wordprocessingGroup" xmlns:wpi="http://schemas.microsoft.com/office/word/2010/wordprocessingInk" xmlns:wne="http://schemas.microsoft.com/office/word/2006/wordml" xmlns:wps="http://schemas.microsoft.com/office/word/2010/wordprocessingShape" mc:Ignorable="w14 w15 w16se w16cid w16 w16cex w16sdtdh w16du wp14">
+<w:document xmlns:wpc="http://schemas.microsoft.com/office/word/2010/wordprocessingCanvas" xmlns:cx="http://schemas.microsoft.com/office/drawing/2014/chartex" xmlns:mc="http://schemas.openxmlformats.org/markup-compatibility/2006" xmlns:o="urn:schemas-microsoft-com:office:office" xmlns:r="http://schemas.openxmlformats.org/officeDocument/2006/relationships" xmlns:m="http://schemas.openxmlformats.org/officeDocument/2006/math" xmlns:v="urn:schemas-microsoft-com:vml" xmlns:wp14="http://schemas.microsoft.com/office/word/2010/wordprocessingDrawing" xmlns:wp="http://schemas.openxmlformats.org/drawingml/2006/wordprocessingDrawing" xmlns:w10="urn:schemas-microsoft-com:office:word" xmlns:w="http://schemas.openxmlformats.org/wordprocessingml/2006/main" xmlns:w14="http://schemas.microsoft.com/office/word/2010/wordml" xmlns:w15="http://schemas.microsoft.com/office/word/2012/wordml" xmlns:w16se="http://schemas.microsoft.com/office/word/2015/wordml/symex" xmlns:wpg="http://schemas.microsoft.com/office/word/2010/wordprocessingGroup" xmlns:wpi="http://schemas.microsoft.com/office/word/2010/wordprocessingInk" xmlns:wne="http://schemas.microsoft.com/office/word/2006/wordml" xmlns:wps="http://schemas.microsoft.com/office/word/2010/wordprocessingShape" mc:Ignorable="w14 w15 w16se wp14">
   <w:body>
     <w:p>
       <w:pPr>
@@ -55,25 +55,7 @@
           <w:szCs w:val="28"/>
           <w:lang w:val="en-US"/>
         </w:rPr>
-        <w:t xml:space="preserve">Some of the </w:t>
-      </w:r>
-      <w:proofErr w:type="gramStart"/>
-      <w:r>
-        <w:rPr>
-          <w:sz w:val="28"/>
-          <w:szCs w:val="28"/>
-          <w:lang w:val="en-US"/>
-        </w:rPr>
-        <w:t>lower case</w:t>
-      </w:r>
-      <w:proofErr w:type="gramEnd"/>
-      <w:r>
-        <w:rPr>
-          <w:sz w:val="28"/>
-          <w:szCs w:val="28"/>
-          <w:lang w:val="en-US"/>
-        </w:rPr>
-        <w:t xml:space="preserve"> l look exactly like the uppercase I (in the dataset)</w:t>
+        <w:t>Some of the lower case l look exactly like the uppercase I (in the dataset)</w:t>
       </w:r>
     </w:p>
     <w:p>
@@ -105,25 +87,7 @@
           <w:szCs w:val="28"/>
           <w:lang w:val="en-US"/>
         </w:rPr>
-        <w:t xml:space="preserve">some of the uppercase and </w:t>
-      </w:r>
-      <w:proofErr w:type="gramStart"/>
-      <w:r>
-        <w:rPr>
-          <w:sz w:val="28"/>
-          <w:szCs w:val="28"/>
-          <w:lang w:val="en-US"/>
-        </w:rPr>
-        <w:t>lower case</w:t>
-      </w:r>
-      <w:proofErr w:type="gramEnd"/>
-      <w:r>
-        <w:rPr>
-          <w:sz w:val="28"/>
-          <w:szCs w:val="28"/>
-          <w:lang w:val="en-US"/>
-        </w:rPr>
-        <w:t xml:space="preserve"> letters. For example, </w:t>
+        <w:t xml:space="preserve">some of the uppercase and lower case letters. For example, </w:t>
       </w:r>
       <w:proofErr w:type="gramStart"/>
       <w:r>
@@ -143,7 +107,14 @@
         </w:rPr>
         <w:t xml:space="preserve"> s and V, v.</w:t>
       </w:r>
-      <w:r>
+    </w:p>
+    <w:p>
+      <w:pPr>
+        <w:pStyle w:val="ListParagraph"/>
+        <w:numPr>
+          <w:ilvl w:val="0"/>
+          <w:numId w:val="1"/>
+        </w:numPr>
         <w:rPr>
           <w:b/>
           <w:bCs/>
@@ -151,6 +122,161 @@
           <w:szCs w:val="40"/>
           <w:lang w:val="en-US"/>
         </w:rPr>
+      </w:pPr>
+      <w:r>
+        <w:rPr>
+          <w:sz w:val="28"/>
+          <w:szCs w:val="28"/>
+          <w:lang w:val="en-US"/>
+        </w:rPr>
+        <w:t>Labels with ‘-1’ are blank images, mean nothing</w:t>
+      </w:r>
+    </w:p>
+    <w:p>
+      <w:pPr>
+        <w:pStyle w:val="ListParagraph"/>
+        <w:numPr>
+          <w:ilvl w:val="0"/>
+          <w:numId w:val="1"/>
+        </w:numPr>
+        <w:rPr>
+          <w:b/>
+          <w:bCs/>
+          <w:sz w:val="40"/>
+          <w:szCs w:val="40"/>
+          <w:lang w:val="en-US"/>
+        </w:rPr>
+      </w:pPr>
+      <w:r>
+        <w:rPr>
+          <w:sz w:val="28"/>
+          <w:szCs w:val="28"/>
+          <w:lang w:val="en-US"/>
+        </w:rPr>
+        <w:t>Class distribution is quite even</w:t>
+      </w:r>
+    </w:p>
+    <w:p>
+      <w:pPr>
+        <w:pStyle w:val="ListParagraph"/>
+        <w:numPr>
+          <w:ilvl w:val="0"/>
+          <w:numId w:val="1"/>
+        </w:numPr>
+        <w:rPr>
+          <w:b/>
+          <w:bCs/>
+          <w:sz w:val="40"/>
+          <w:szCs w:val="40"/>
+          <w:lang w:val="en-US"/>
+        </w:rPr>
+      </w:pPr>
+      <w:r>
+        <w:rPr>
+          <w:sz w:val="28"/>
+          <w:szCs w:val="28"/>
+          <w:lang w:val="en-US"/>
+        </w:rPr>
+        <w:t>There are letters that are mislabeled e.g. the 694</w:t>
+      </w:r>
+      <w:r>
+        <w:rPr>
+          <w:sz w:val="28"/>
+          <w:szCs w:val="28"/>
+          <w:vertAlign w:val="superscript"/>
+          <w:lang w:val="en-US"/>
+        </w:rPr>
+        <w:t>th</w:t>
+      </w:r>
+      <w:r>
+        <w:rPr>
+          <w:sz w:val="28"/>
+          <w:szCs w:val="28"/>
+          <w:lang w:val="en-US"/>
+        </w:rPr>
+        <w:t xml:space="preserve"> and 692</w:t>
+      </w:r>
+      <w:r>
+        <w:rPr>
+          <w:sz w:val="28"/>
+          <w:szCs w:val="28"/>
+          <w:vertAlign w:val="superscript"/>
+          <w:lang w:val="en-US"/>
+        </w:rPr>
+        <w:t>nd</w:t>
+      </w:r>
+      <w:r>
+        <w:rPr>
+          <w:sz w:val="28"/>
+          <w:szCs w:val="28"/>
+          <w:lang w:val="en-US"/>
+        </w:rPr>
+        <w:t xml:space="preserve"> letter of A</w:t>
+      </w:r>
+      <w:r>
+        <w:rPr>
+          <w:sz w:val="28"/>
+          <w:szCs w:val="28"/>
+          <w:lang w:val="en-US"/>
+        </w:rPr>
+        <w:t xml:space="preserve"> (t and f respectively)</w:t>
+      </w:r>
+    </w:p>
+    <w:p>
+      <w:pPr>
+        <w:pStyle w:val="ListParagraph"/>
+        <w:numPr>
+          <w:ilvl w:val="0"/>
+          <w:numId w:val="1"/>
+        </w:numPr>
+        <w:rPr>
+          <w:b/>
+          <w:bCs/>
+          <w:sz w:val="40"/>
+          <w:szCs w:val="40"/>
+          <w:lang w:val="en-US"/>
+        </w:rPr>
+      </w:pPr>
+      <w:r>
+        <w:rPr>
+          <w:sz w:val="28"/>
+          <w:szCs w:val="28"/>
+          <w:lang w:val="en-US"/>
+        </w:rPr>
+        <w:t>These will not affect the model as it is not a classification task, so the labels do not matter as much</w:t>
+      </w:r>
+    </w:p>
+    <w:p>
+      <w:pPr>
+        <w:pStyle w:val="ListParagraph"/>
+        <w:numPr>
+          <w:ilvl w:val="0"/>
+          <w:numId w:val="1"/>
+        </w:numPr>
+        <w:rPr>
+          <w:b/>
+          <w:bCs/>
+          <w:sz w:val="40"/>
+          <w:szCs w:val="40"/>
+          <w:lang w:val="en-US"/>
+        </w:rPr>
+      </w:pPr>
+      <w:r>
+        <w:rPr>
+          <w:sz w:val="28"/>
+          <w:szCs w:val="28"/>
+          <w:lang w:val="en-US"/>
+        </w:rPr>
+        <w:t>Manual separation of these elements may not be feasible due to the interest of time, hence these elements may then be attributed to the failures of the GAN model</w:t>
+      </w:r>
+      <w:r>
+        <w:rPr>
+          <w:b/>
+          <w:bCs/>
+          <w:sz w:val="40"/>
+          <w:szCs w:val="40"/>
+          <w:lang w:val="en-US"/>
+        </w:rPr>
         <w:br/>
       </w:r>
     </w:p>
@@ -160,6 +286,8 @@
           <w:lang w:val="en-US"/>
         </w:rPr>
       </w:pPr>
+      <w:bookmarkStart w:id="0" w:name="_GoBack"/>
+      <w:bookmarkEnd w:id="0"/>
     </w:p>
     <w:sectPr>
       <w:pgSz w:w="11906" w:h="16838"/>
@@ -172,7 +300,7 @@
 </file>
 
 <file path=word/numbering.xml><?xml version="1.0" encoding="utf-8"?>
-<w:numbering xmlns:wpc="http://schemas.microsoft.com/office/word/2010/wordprocessingCanvas" xmlns:cx="http://schemas.microsoft.com/office/drawing/2014/chartex" xmlns:cx1="http://schemas.microsoft.com/office/drawing/2015/9/8/chartex" xmlns:cx2="http://schemas.microsoft.com/office/drawing/2015/10/21/chartex" xmlns:cx3="http://schemas.microsoft.com/office/drawing/2016/5/9/chartex" xmlns:cx4="http://schemas.microsoft.com/office/drawing/2016/5/10/chartex" xmlns:cx5="http://schemas.microsoft.com/office/drawing/2016/5/11/chartex" xmlns:cx6="http://schemas.microsoft.com/office/drawing/2016/5/12/chartex" xmlns:cx7="http://schemas.microsoft.com/office/drawing/2016/5/13/chartex" xmlns:cx8="http://schemas.microsoft.com/office/drawing/2016/5/14/chartex" xmlns:mc="http://schemas.openxmlformats.org/markup-compatibility/2006" xmlns:aink="http://schemas.microsoft.com/office/drawing/2016/ink" xmlns:am3d="http://schemas.microsoft.com/office/drawing/2017/model3d" xmlns:o="urn:schemas-microsoft-com:office:office" xmlns:oel="http://schemas.microsoft.com/office/2019/extlst" xmlns:r="http://schemas.openxmlformats.org/officeDocument/2006/relationships" xmlns:m="http://schemas.openxmlformats.org/officeDocument/2006/math" xmlns:v="urn:schemas-microsoft-com:vml" xmlns:wp14="http://schemas.microsoft.com/office/word/2010/wordprocessingDrawing" xmlns:wp="http://schemas.openxmlformats.org/drawingml/2006/wordprocessingDrawing" xmlns:w10="urn:schemas-microsoft-com:office:word" xmlns:w="http://schemas.openxmlformats.org/wordprocessingml/2006/main" xmlns:w14="http://schemas.microsoft.com/office/word/2010/wordml" xmlns:w15="http://schemas.microsoft.com/office/word/2012/wordml" xmlns:w16cex="http://schemas.microsoft.com/office/word/2018/wordml/cex" xmlns:w16cid="http://schemas.microsoft.com/office/word/2016/wordml/cid" xmlns:w16="http://schemas.microsoft.com/office/word/2018/wordml" xmlns:w16du="http://schemas.microsoft.com/office/word/2023/wordml/word16du" xmlns:w16sdtdh="http://schemas.microsoft.com/office/word/2020/wordml/sdtdatahash" xmlns:w16se="http://schemas.microsoft.com/office/word/2015/wordml/symex" xmlns:wpg="http://schemas.microsoft.com/office/word/2010/wordprocessingGroup" xmlns:wpi="http://schemas.microsoft.com/office/word/2010/wordprocessingInk" xmlns:wne="http://schemas.microsoft.com/office/word/2006/wordml" xmlns:wps="http://schemas.microsoft.com/office/word/2010/wordprocessingShape" mc:Ignorable="w14 w15 w16se w16cid w16 w16cex w16sdtdh w16du wp14">
+<w:numbering xmlns:wpc="http://schemas.microsoft.com/office/word/2010/wordprocessingCanvas" xmlns:cx="http://schemas.microsoft.com/office/drawing/2014/chartex" xmlns:mc="http://schemas.openxmlformats.org/markup-compatibility/2006" xmlns:o="urn:schemas-microsoft-com:office:office" xmlns:r="http://schemas.openxmlformats.org/officeDocument/2006/relationships" xmlns:m="http://schemas.openxmlformats.org/officeDocument/2006/math" xmlns:v="urn:schemas-microsoft-com:vml" xmlns:wp14="http://schemas.microsoft.com/office/word/2010/wordprocessingDrawing" xmlns:wp="http://schemas.openxmlformats.org/drawingml/2006/wordprocessingDrawing" xmlns:w10="urn:schemas-microsoft-com:office:word" xmlns:w="http://schemas.openxmlformats.org/wordprocessingml/2006/main" xmlns:w14="http://schemas.microsoft.com/office/word/2010/wordml" xmlns:w15="http://schemas.microsoft.com/office/word/2012/wordml" xmlns:w16se="http://schemas.microsoft.com/office/word/2015/wordml/symex" xmlns:wpg="http://schemas.microsoft.com/office/word/2010/wordprocessingGroup" xmlns:wpi="http://schemas.microsoft.com/office/word/2010/wordprocessingInk" xmlns:wne="http://schemas.microsoft.com/office/word/2006/wordml" xmlns:wps="http://schemas.microsoft.com/office/word/2010/wordprocessingShape" mc:Ignorable="w14 w15 w16se wp14">
   <w:abstractNum w:abstractNumId="0" w15:restartNumberingAfterBreak="0">
     <w:nsid w:val="68F54338"/>
     <w:multiLevelType w:val="hybridMultilevel"/>
@@ -287,14 +415,14 @@
       </w:rPr>
     </w:lvl>
   </w:abstractNum>
-  <w:num w:numId="1" w16cid:durableId="1895266912">
+  <w:num w:numId="1">
     <w:abstractNumId w:val="0"/>
   </w:num>
 </w:numbering>
 </file>
 
 <file path=word/styles.xml><?xml version="1.0" encoding="utf-8"?>
-<w:styles xmlns:mc="http://schemas.openxmlformats.org/markup-compatibility/2006" xmlns:r="http://schemas.openxmlformats.org/officeDocument/2006/relationships" xmlns:w="http://schemas.openxmlformats.org/wordprocessingml/2006/main" xmlns:w14="http://schemas.microsoft.com/office/word/2010/wordml" xmlns:w15="http://schemas.microsoft.com/office/word/2012/wordml" xmlns:w16cex="http://schemas.microsoft.com/office/word/2018/wordml/cex" xmlns:w16cid="http://schemas.microsoft.com/office/word/2016/wordml/cid" xmlns:w16="http://schemas.microsoft.com/office/word/2018/wordml" xmlns:w16du="http://schemas.microsoft.com/office/word/2023/wordml/word16du" xmlns:w16sdtdh="http://schemas.microsoft.com/office/word/2020/wordml/sdtdatahash" xmlns:w16se="http://schemas.microsoft.com/office/word/2015/wordml/symex" mc:Ignorable="w14 w15 w16se w16cid w16 w16cex w16sdtdh w16du">
+<w:styles xmlns:mc="http://schemas.openxmlformats.org/markup-compatibility/2006" xmlns:r="http://schemas.openxmlformats.org/officeDocument/2006/relationships" xmlns:w="http://schemas.openxmlformats.org/wordprocessingml/2006/main" xmlns:w14="http://schemas.microsoft.com/office/word/2010/wordml" xmlns:w15="http://schemas.microsoft.com/office/word/2012/wordml" xmlns:w16se="http://schemas.microsoft.com/office/word/2015/wordml/symex" mc:Ignorable="w14 w15 w16se">
   <w:docDefaults>
     <w:rPrDefault>
       <w:rPr>
@@ -312,7 +440,7 @@
       </w:pPr>
     </w:pPrDefault>
   </w:docDefaults>
-  <w:latentStyles w:defLockedState="0" w:defUIPriority="99" w:defSemiHidden="0" w:defUnhideWhenUsed="0" w:defQFormat="0" w:count="376">
+  <w:latentStyles w:defLockedState="0" w:defUIPriority="99" w:defSemiHidden="0" w:defUnhideWhenUsed="0" w:defQFormat="0" w:count="371">
     <w:lsdException w:name="Normal" w:uiPriority="0" w:qFormat="1"/>
     <w:lsdException w:name="heading 1" w:uiPriority="9" w:qFormat="1"/>
     <w:lsdException w:name="heading 2" w:semiHidden="1" w:uiPriority="9" w:unhideWhenUsed="1" w:qFormat="1"/>
@@ -684,11 +812,6 @@
     <w:lsdException w:name="List Table 5 Dark Accent 6" w:uiPriority="50"/>
     <w:lsdException w:name="List Table 6 Colorful Accent 6" w:uiPriority="51"/>
     <w:lsdException w:name="List Table 7 Colorful Accent 6" w:uiPriority="52"/>
-    <w:lsdException w:name="Mention" w:semiHidden="1" w:unhideWhenUsed="1"/>
-    <w:lsdException w:name="Smart Hyperlink" w:semiHidden="1" w:unhideWhenUsed="1"/>
-    <w:lsdException w:name="Hashtag" w:semiHidden="1" w:unhideWhenUsed="1"/>
-    <w:lsdException w:name="Unresolved Mention" w:semiHidden="1" w:unhideWhenUsed="1"/>
-    <w:lsdException w:name="Smart Link" w:semiHidden="1" w:unhideWhenUsed="1"/>
   </w:latentStyles>
   <w:style w:type="paragraph" w:default="1" w:styleId="Normal">
     <w:name w:val="Normal"/>
@@ -1509,23 +1632,6 @@
 </file>
 
 <file path=customXml/item1.xml><?xml version="1.0" encoding="utf-8"?>
-<p:properties xmlns:p="http://schemas.microsoft.com/office/2006/metadata/properties" xmlns:xsi="http://www.w3.org/2001/XMLSchema-instance" xmlns:pc="http://schemas.microsoft.com/office/infopath/2007/PartnerControls">
-  <documentManagement>
-    <_activity xmlns="1cd42d2d-1c72-4cb3-961a-8eacd8eb79ad" xsi:nil="true"/>
-  </documentManagement>
-</p:properties>
-</file>
-
-<file path=customXml/item2.xml><?xml version="1.0" encoding="utf-8"?>
-<?mso-contentType ?>
-<FormTemplates xmlns="http://schemas.microsoft.com/sharepoint/v3/contenttype/forms">
-  <Display>DocumentLibraryForm</Display>
-  <Edit>DocumentLibraryForm</Edit>
-  <New>DocumentLibraryForm</New>
-</FormTemplates>
-</file>
-
-<file path=customXml/item3.xml><?xml version="1.0" encoding="utf-8"?>
 <ct:contentTypeSchema xmlns:ct="http://schemas.microsoft.com/office/2006/metadata/contentType" xmlns:ma="http://schemas.microsoft.com/office/2006/metadata/properties/metaAttributes" ct:_="" ma:_="" ma:contentTypeName="Document" ma:contentTypeID="0x0101002421F11EEDDE384FB7C085565B41D8A3" ma:contentTypeVersion="9" ma:contentTypeDescription="Create a new document." ma:contentTypeScope="" ma:versionID="09a11a8191c21a9813a67743167b006d">
   <xsd:schema xmlns:xsd="http://www.w3.org/2001/XMLSchema" xmlns:xs="http://www.w3.org/2001/XMLSchema" xmlns:p="http://schemas.microsoft.com/office/2006/metadata/properties" xmlns:ns3="1cd42d2d-1c72-4cb3-961a-8eacd8eb79ad" xmlns:ns4="c4b714d6-5279-4714-9d1b-8fd92f2c755f" targetNamespace="http://schemas.microsoft.com/office/2006/metadata/properties" ma:root="true" ma:fieldsID="43aaf45b08ffcd109b6b5408a2c5ac23" ns3:_="" ns4:_="">
     <xsd:import namespace="1cd42d2d-1c72-4cb3-961a-8eacd8eb79ad"/>
@@ -1720,32 +1826,24 @@
 </ct:contentTypeSchema>
 </file>
 
-<file path=customXml/itemProps1.xml><?xml version="1.0" encoding="utf-8"?>
-<ds:datastoreItem xmlns:ds="http://schemas.openxmlformats.org/officeDocument/2006/customXml" ds:itemID="{00E861EB-0867-40DB-A965-635B671E84C7}">
-  <ds:schemaRefs>
-    <ds:schemaRef ds:uri="http://purl.org/dc/terms/"/>
-    <ds:schemaRef ds:uri="http://www.w3.org/XML/1998/namespace"/>
-    <ds:schemaRef ds:uri="http://schemas.microsoft.com/office/infopath/2007/PartnerControls"/>
-    <ds:schemaRef ds:uri="http://purl.org/dc/dcmitype/"/>
-    <ds:schemaRef ds:uri="http://schemas.microsoft.com/office/2006/documentManagement/types"/>
-    <ds:schemaRef ds:uri="http://schemas.openxmlformats.org/package/2006/metadata/core-properties"/>
-    <ds:schemaRef ds:uri="1cd42d2d-1c72-4cb3-961a-8eacd8eb79ad"/>
-    <ds:schemaRef ds:uri="c4b714d6-5279-4714-9d1b-8fd92f2c755f"/>
-    <ds:schemaRef ds:uri="http://schemas.microsoft.com/office/2006/metadata/properties"/>
-    <ds:schemaRef ds:uri="http://purl.org/dc/elements/1.1/"/>
-  </ds:schemaRefs>
-</ds:datastoreItem>
+<file path=customXml/item2.xml><?xml version="1.0" encoding="utf-8"?>
+<?mso-contentType ?>
+<FormTemplates xmlns="http://schemas.microsoft.com/sharepoint/v3/contenttype/forms">
+  <Display>DocumentLibraryForm</Display>
+  <Edit>DocumentLibraryForm</Edit>
+  <New>DocumentLibraryForm</New>
+</FormTemplates>
 </file>
 
-<file path=customXml/itemProps2.xml><?xml version="1.0" encoding="utf-8"?>
-<ds:datastoreItem xmlns:ds="http://schemas.openxmlformats.org/officeDocument/2006/customXml" ds:itemID="{37417B0A-1FBA-445D-A71C-71D33CBD7E0B}">
-  <ds:schemaRefs>
-    <ds:schemaRef ds:uri="http://schemas.microsoft.com/sharepoint/v3/contenttype/forms"/>
-  </ds:schemaRefs>
-</ds:datastoreItem>
+<file path=customXml/item3.xml><?xml version="1.0" encoding="utf-8"?>
+<p:properties xmlns:p="http://schemas.microsoft.com/office/2006/metadata/properties" xmlns:xsi="http://www.w3.org/2001/XMLSchema-instance" xmlns:pc="http://schemas.microsoft.com/office/infopath/2007/PartnerControls">
+  <documentManagement>
+    <_activity xmlns="1cd42d2d-1c72-4cb3-961a-8eacd8eb79ad" xsi:nil="true"/>
+  </documentManagement>
+</p:properties>
 </file>
 
-<file path=customXml/itemProps3.xml><?xml version="1.0" encoding="utf-8"?>
+<file path=customXml/itemProps1.xml><?xml version="1.0" encoding="utf-8"?>
 <ds:datastoreItem xmlns:ds="http://schemas.openxmlformats.org/officeDocument/2006/customXml" ds:itemID="{24046183-B869-4F83-A1FA-E04F9C555B16}">
   <ds:schemaRefs>
     <ds:schemaRef ds:uri="http://schemas.microsoft.com/office/2006/metadata/contentType"/>
@@ -1762,4 +1860,22 @@
     <ds:schemaRef ds:uri="http://schemas.microsoft.com/internal/obd"/>
   </ds:schemaRefs>
 </ds:datastoreItem>
+</file>
+
+<file path=customXml/itemProps2.xml><?xml version="1.0" encoding="utf-8"?>
+<ds:datastoreItem xmlns:ds="http://schemas.openxmlformats.org/officeDocument/2006/customXml" ds:itemID="{37417B0A-1FBA-445D-A71C-71D33CBD7E0B}">
+  <ds:schemaRefs>
+    <ds:schemaRef ds:uri="http://schemas.microsoft.com/sharepoint/v3/contenttype/forms"/>
+  </ds:schemaRefs>
+</ds:datastoreItem>
+</file>
+
+<file path=customXml/itemProps3.xml><?xml version="1.0" encoding="utf-8"?>
+<ds:datastoreItem xmlns:ds="http://schemas.openxmlformats.org/officeDocument/2006/customXml" ds:itemID="{00E861EB-0867-40DB-A965-635B671E84C7}">
+  <ds:schemaRefs>
+    <ds:schemaRef ds:uri="http://schemas.microsoft.com/office/2006/metadata/properties"/>
+    <ds:schemaRef ds:uri="http://schemas.microsoft.com/office/infopath/2007/PartnerControls"/>
+    <ds:schemaRef ds:uri="1cd42d2d-1c72-4cb3-961a-8eacd8eb79ad"/>
+  </ds:schemaRefs>
+</ds:datastoreItem>
 </file>
</xml_diff>